<commit_message>
esqueleto del ejercicio 6
</commit_message>
<xml_diff>
--- a/M02/s05/ejercicio.docx
+++ b/M02/s05/ejercicio.docx
@@ -4,7 +4,7 @@
   <w:body>
     <w:sdt>
       <w:sdtPr>
-        <w:id w:val="113105227"/>
+        <w:id w:val="1719390458"/>
         <w:docPartObj>
           <w:docPartGallery w:val="Cover Pages"/>
           <w:docPartUnique/>
@@ -22,7 +22,7 @@
             <mc:AlternateContent>
               <mc:Choice Requires="wpg">
                 <w:drawing>
-                  <wp:anchor distT="0" distB="0" distL="114300" distR="114300" simplePos="0" relativeHeight="251659264" behindDoc="1" locked="0" layoutInCell="1" allowOverlap="1" wp14:anchorId="0E2B42FE" wp14:editId="2CB5BAE7">
+                  <wp:anchor distT="0" distB="0" distL="114300" distR="114300" simplePos="0" relativeHeight="251659264" behindDoc="1" locked="0" layoutInCell="1" allowOverlap="1" wp14:anchorId="535852DA" wp14:editId="7E6F59AC">
                     <wp:simplePos x="0" y="0"/>
                     <mc:AlternateContent>
                       <mc:Choice Requires="wp14">
@@ -3426,8 +3426,10 @@
               </mc:Choice>
               <mc:Fallback>
                 <w:pict>
-                  <v:group w14:anchorId="0E2B42FE" id="Grupo 26" o:spid="_x0000_s1026" style="position:absolute;margin-left:0;margin-top:0;width:172.8pt;height:718.55pt;z-index:-251657216;mso-width-percent:330;mso-height-percent:950;mso-left-percent:40;mso-position-horizontal-relative:page;mso-position-vertical:center;mso-position-vertical-relative:page;mso-width-percent:330;mso-height-percent:950;mso-left-percent:40" coordsize="21945,91257" o:gfxdata="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">
-                    <v:rect id="Rectángulo 3" o:spid="_x0000_s1027" style="position:absolute;width:1945;height:91257;visibility:visible;mso-wrap-style:square;v-text-anchor:middle" o:gfxdata="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" fillcolor="#134770 [3215]" stroked="f" strokeweight="1.25pt"/>
+                  <v:group w14:anchorId="535852DA" id="Grupo 26" o:spid="_x0000_s1026" style="position:absolute;margin-left:0;margin-top:0;width:172.8pt;height:718.55pt;z-index:-251657216;mso-width-percent:330;mso-height-percent:950;mso-left-percent:40;mso-position-horizontal-relative:page;mso-position-vertical:center;mso-position-vertical-relative:page;mso-width-percent:330;mso-height-percent:950;mso-left-percent:40" coordsize="21945,91257" o:gfxdata="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">
+                    <v:rect id="Rectángulo 3" o:spid="_x0000_s1027" style="position:absolute;width:1945;height:91257;visibility:visible;mso-wrap-style:square;v-text-anchor:middle" o:gfxdata="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" fillcolor="#1e5155 [3215]" stroked="f" strokeweight="1.5pt">
+                      <v:stroke endcap="round"/>
+                    </v:rect>
                     <v:shapetype id="_x0000_t15" coordsize="21600,21600" o:spt="15" adj="16200" path="m@0,l,,,21600@0,21600,21600,10800xe">
                       <v:stroke joinstyle="miter"/>
                       <v:formulas>
@@ -3439,7 +3441,8 @@
                         <v:h position="#0,topLeft" xrange="0,21600"/>
                       </v:handles>
                     </v:shapetype>
-                    <v:shape id="Pentágono 4" o:spid="_x0000_s1028" type="#_x0000_t15" style="position:absolute;top:14668;width:21945;height:5521;visibility:visible;mso-wrap-style:square;v-text-anchor:middle" o:gfxdata="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" adj="18883" fillcolor="#9acd4c [3204]" stroked="f" strokeweight="1.25pt">
+                    <v:shape id="Pentágono 4" o:spid="_x0000_s1028" type="#_x0000_t15" style="position:absolute;top:14668;width:21945;height:5521;visibility:visible;mso-wrap-style:square;v-text-anchor:middle" o:gfxdata="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" adj="18883" fillcolor="#b01513 [3204]" stroked="f" strokeweight="1.5pt">
+                      <v:stroke endcap="round"/>
                       <v:textbox inset=",0,14.4pt,0">
                         <w:txbxContent>
                           <w:sdt>
@@ -3488,96 +3491,96 @@
                     <v:group id="Grupo 5" o:spid="_x0000_s1029" style="position:absolute;left:762;top:42100;width:20574;height:49103" coordorigin="806,42118" coordsize="13062,31210" o:gfxdata="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">
                       <v:group id="Grupo 6" o:spid="_x0000_s1030" style="position:absolute;left:1410;top:42118;width:10478;height:31210" coordorigin="1410,42118" coordsize="10477,31210" o:gfxdata="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">
                         <o:lock v:ext="edit" aspectratio="t"/>
-                        <v:shape id="Forma libre 20" o:spid="_x0000_s1031" style="position:absolute;left:3696;top:62168;width:1937;height:6985;visibility:visible;mso-wrap-style:square;v-text-anchor:top" coordsize="122,440" o:gfxdata="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" path="m,l39,152,84,304r38,113l122,440,76,306,39,180,6,53,,xe" fillcolor="#134770 [3215]" strokecolor="#134770 [3215]" strokeweight="0">
+                        <v:shape id="Forma libre 20" o:spid="_x0000_s1031" style="position:absolute;left:3696;top:62168;width:1937;height:6985;visibility:visible;mso-wrap-style:square;v-text-anchor:top" coordsize="122,440" o:gfxdata="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" path="m,l39,152,84,304r38,113l122,440,76,306,39,180,6,53,,xe" fillcolor="#1e5155 [3215]" strokecolor="#1e5155 [3215]" strokeweight="0">
                           <v:path arrowok="t" o:connecttype="custom" o:connectlocs="0,0;61913,241300;133350,482600;193675,661988;193675,698500;120650,485775;61913,285750;9525,84138;0,0" o:connectangles="0,0,0,0,0,0,0,0,0"/>
                         </v:shape>
-                        <v:shape id="Forma libre 21" o:spid="_x0000_s1032" style="position:absolute;left:5728;top:69058;width:1842;height:4270;visibility:visible;mso-wrap-style:square;v-text-anchor:top" coordsize="116,269" o:gfxdata="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" path="m,l8,19,37,93r30,74l116,269r-8,l60,169,30,98,1,25,,xe" fillcolor="#134770 [3215]" strokecolor="#134770 [3215]" strokeweight="0">
+                        <v:shape id="Forma libre 21" o:spid="_x0000_s1032" style="position:absolute;left:5728;top:69058;width:1842;height:4270;visibility:visible;mso-wrap-style:square;v-text-anchor:top" coordsize="116,269" o:gfxdata="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" path="m,l8,19,37,93r30,74l116,269r-8,l60,169,30,98,1,25,,xe" fillcolor="#1e5155 [3215]" strokecolor="#1e5155 [3215]" strokeweight="0">
                           <v:path arrowok="t" o:connecttype="custom" o:connectlocs="0,0;12700,30163;58738,147638;106363,265113;184150,427038;171450,427038;95250,268288;47625,155575;1588,39688;0,0" o:connectangles="0,0,0,0,0,0,0,0,0,0"/>
                         </v:shape>
-                        <v:shape id="Forma libre 22" o:spid="_x0000_s1033" style="position:absolute;left:1410;top:42118;width:2223;height:20193;visibility:visible;mso-wrap-style:square;v-text-anchor:top" coordsize="140,1272" o:gfxdata="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" path="m,l,,1,79r2,80l12,317,23,476,39,634,58,792,83,948r24,138l135,1223r5,49l138,1262,105,1106,77,949,53,792,35,634,20,476,9,317,2,159,,79,,xe" fillcolor="#134770 [3215]" strokecolor="#134770 [3215]" strokeweight="0">
+                        <v:shape id="Forma libre 22" o:spid="_x0000_s1033" style="position:absolute;left:1410;top:42118;width:2223;height:20193;visibility:visible;mso-wrap-style:square;v-text-anchor:top" coordsize="140,1272" o:gfxdata="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" path="m,l,,1,79r2,80l12,317,23,476,39,634,58,792,83,948r24,138l135,1223r5,49l138,1262,105,1106,77,949,53,792,35,634,20,476,9,317,2,159,,79,,xe" fillcolor="#1e5155 [3215]" strokecolor="#1e5155 [3215]" strokeweight="0">
                           <v:path arrowok="t" o:connecttype="custom" o:connectlocs="0,0;0,0;1588,125413;4763,252413;19050,503238;36513,755650;61913,1006475;92075,1257300;131763,1504950;169863,1724025;214313,1941513;222250,2019300;219075,2003425;166688,1755775;122238,1506538;84138,1257300;55563,1006475;31750,755650;14288,503238;3175,252413;0,125413;0,0" o:connectangles="0,0,0,0,0,0,0,0,0,0,0,0,0,0,0,0,0,0,0,0,0,0"/>
                         </v:shape>
-                        <v:shape id="Forma libre 23" o:spid="_x0000_s1034" style="position:absolute;left:3410;top:48611;width:715;height:13557;visibility:visible;mso-wrap-style:square;v-text-anchor:top" coordsize="45,854" o:gfxdata="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" path="m45,r,l35,66r-9,67l14,267,6,401,3,534,6,669r8,134l18,854r,-3l9,814,8,803,1,669,,534,3,401,12,267,25,132,34,66,45,xe" fillcolor="#134770 [3215]" strokecolor="#134770 [3215]" strokeweight="0">
+                        <v:shape id="Forma libre 23" o:spid="_x0000_s1034" style="position:absolute;left:3410;top:48611;width:715;height:13557;visibility:visible;mso-wrap-style:square;v-text-anchor:top" coordsize="45,854" o:gfxdata="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" path="m45,r,l35,66r-9,67l14,267,6,401,3,534,6,669r8,134l18,854r,-3l9,814,8,803,1,669,,534,3,401,12,267,25,132,34,66,45,xe" fillcolor="#1e5155 [3215]" strokecolor="#1e5155 [3215]" strokeweight="0">
                           <v:path arrowok="t" o:connecttype="custom" o:connectlocs="71438,0;71438,0;55563,104775;41275,211138;22225,423863;9525,636588;4763,847725;9525,1062038;22225,1274763;28575,1355725;28575,1350963;14288,1292225;12700,1274763;1588,1062038;0,847725;4763,636588;19050,423863;39688,209550;53975,104775;71438,0" o:connectangles="0,0,0,0,0,0,0,0,0,0,0,0,0,0,0,0,0,0,0,0"/>
                         </v:shape>
-                        <v:shape id="Forma libre 24" o:spid="_x0000_s1035" style="position:absolute;left:3633;top:62311;width:2444;height:9985;visibility:visible;mso-wrap-style:square;v-text-anchor:top" coordsize="154,629" o:gfxdata="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" path="m,l10,44r11,82l34,207r19,86l75,380r25,86l120,521r21,55l152,618r2,11l140,595,115,532,93,468,67,383,47,295,28,207,12,104,,xe" fillcolor="#134770 [3215]" strokecolor="#134770 [3215]" strokeweight="0">
+                        <v:shape id="Forma libre 24" o:spid="_x0000_s1035" style="position:absolute;left:3633;top:62311;width:2444;height:9985;visibility:visible;mso-wrap-style:square;v-text-anchor:top" coordsize="154,629" o:gfxdata="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" path="m,l10,44r11,82l34,207r19,86l75,380r25,86l120,521r21,55l152,618r2,11l140,595,115,532,93,468,67,383,47,295,28,207,12,104,,xe" fillcolor="#1e5155 [3215]" strokecolor="#1e5155 [3215]" strokeweight="0">
                           <v:path arrowok="t" o:connecttype="custom" o:connectlocs="0,0;15875,69850;33338,200025;53975,328613;84138,465138;119063,603250;158750,739775;190500,827088;223838,914400;241300,981075;244475,998538;222250,944563;182563,844550;147638,742950;106363,608013;74613,468313;44450,328613;19050,165100;0,0" o:connectangles="0,0,0,0,0,0,0,0,0,0,0,0,0,0,0,0,0,0,0"/>
                         </v:shape>
-                        <v:shape id="Forma libre 25" o:spid="_x0000_s1036" style="position:absolute;left:6204;top:72233;width:524;height:1095;visibility:visible;mso-wrap-style:square;v-text-anchor:top" coordsize="33,69" o:gfxdata="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" path="m,l33,69r-9,l12,35,,xe" fillcolor="#134770 [3215]" strokecolor="#134770 [3215]" strokeweight="0">
+                        <v:shape id="Forma libre 25" o:spid="_x0000_s1036" style="position:absolute;left:6204;top:72233;width:524;height:1095;visibility:visible;mso-wrap-style:square;v-text-anchor:top" coordsize="33,69" o:gfxdata="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" path="m,l33,69r-9,l12,35,,xe" fillcolor="#1e5155 [3215]" strokecolor="#1e5155 [3215]" strokeweight="0">
                           <v:path arrowok="t" o:connecttype="custom" o:connectlocs="0,0;52388,109538;38100,109538;19050,55563;0,0" o:connectangles="0,0,0,0,0"/>
                         </v:shape>
-                        <v:shape id="Forma libre 26" o:spid="_x0000_s1037" style="position:absolute;left:3553;top:61533;width:238;height:1476;visibility:visible;mso-wrap-style:square;v-text-anchor:top" coordsize="15,93" o:gfxdata="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" path="m,l9,37r,3l15,93,5,49,,xe" fillcolor="#134770 [3215]" strokecolor="#134770 [3215]" strokeweight="0">
+                        <v:shape id="Forma libre 26" o:spid="_x0000_s1037" style="position:absolute;left:3553;top:61533;width:238;height:1476;visibility:visible;mso-wrap-style:square;v-text-anchor:top" coordsize="15,93" o:gfxdata="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" path="m,l9,37r,3l15,93,5,49,,xe" fillcolor="#1e5155 [3215]" strokecolor="#1e5155 [3215]" strokeweight="0">
                           <v:path arrowok="t" o:connecttype="custom" o:connectlocs="0,0;14288,58738;14288,63500;23813,147638;7938,77788;0,0" o:connectangles="0,0,0,0,0,0"/>
                         </v:shape>
-                        <v:shape id="Forma libre 27" o:spid="_x0000_s1038" style="position:absolute;left:5633;top:56897;width:6255;height:12161;visibility:visible;mso-wrap-style:square;v-text-anchor:top" coordsize="394,766" o:gfxdata="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" path="m394,r,l356,38,319,77r-35,40l249,160r-42,58l168,276r-37,63l98,402,69,467,45,535,26,604,14,673,7,746,6,766,,749r1,-5l7,673,21,603,40,533,65,466,94,400r33,-64l164,275r40,-60l248,158r34,-42l318,76,354,37,394,xe" fillcolor="#134770 [3215]" strokecolor="#134770 [3215]" strokeweight="0">
+                        <v:shape id="Forma libre 27" o:spid="_x0000_s1038" style="position:absolute;left:5633;top:56897;width:6255;height:12161;visibility:visible;mso-wrap-style:square;v-text-anchor:top" coordsize="394,766" o:gfxdata="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" path="m394,r,l356,38,319,77r-35,40l249,160r-42,58l168,276r-37,63l98,402,69,467,45,535,26,604,14,673,7,746,6,766,,749r1,-5l7,673,21,603,40,533,65,466,94,400r33,-64l164,275r40,-60l248,158r34,-42l318,76,354,37,394,xe" fillcolor="#1e5155 [3215]" strokecolor="#1e5155 [3215]" strokeweight="0">
                           <v:path arrowok="t" o:connecttype="custom" o:connectlocs="625475,0;625475,0;565150,60325;506413,122238;450850,185738;395288,254000;328613,346075;266700,438150;207963,538163;155575,638175;109538,741363;71438,849313;41275,958850;22225,1068388;11113,1184275;9525,1216025;0,1189038;1588,1181100;11113,1068388;33338,957263;63500,846138;103188,739775;149225,635000;201613,533400;260350,436563;323850,341313;393700,250825;447675,184150;504825,120650;561975,58738;625475,0" o:connectangles="0,0,0,0,0,0,0,0,0,0,0,0,0,0,0,0,0,0,0,0,0,0,0,0,0,0,0,0,0,0,0"/>
                         </v:shape>
-                        <v:shape id="Forma libre 28" o:spid="_x0000_s1039" style="position:absolute;left:5633;top:69153;width:571;height:3080;visibility:visible;mso-wrap-style:square;v-text-anchor:top" coordsize="36,194" o:gfxdata="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" path="m,l6,16r1,3l11,80r9,52l33,185r3,9l21,161,15,145,5,81,1,41,,xe" fillcolor="#134770 [3215]" strokecolor="#134770 [3215]" strokeweight="0">
+                        <v:shape id="Forma libre 28" o:spid="_x0000_s1039" style="position:absolute;left:5633;top:69153;width:571;height:3080;visibility:visible;mso-wrap-style:square;v-text-anchor:top" coordsize="36,194" o:gfxdata="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" path="m,l6,16r1,3l11,80r9,52l33,185r3,9l21,161,15,145,5,81,1,41,,xe" fillcolor="#1e5155 [3215]" strokecolor="#1e5155 [3215]" strokeweight="0">
                           <v:path arrowok="t" o:connecttype="custom" o:connectlocs="0,0;9525,25400;11113,30163;17463,127000;31750,209550;52388,293688;57150,307975;33338,255588;23813,230188;7938,128588;1588,65088;0,0" o:connectangles="0,0,0,0,0,0,0,0,0,0,0,0"/>
                         </v:shape>
-                        <v:shape id="Forma libre 29" o:spid="_x0000_s1040" style="position:absolute;left:6077;top:72296;width:493;height:1032;visibility:visible;mso-wrap-style:square;v-text-anchor:top" coordsize="31,65" o:gfxdata="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" path="m,l31,65r-8,l,xe" fillcolor="#134770 [3215]" strokecolor="#134770 [3215]" strokeweight="0">
+                        <v:shape id="Forma libre 29" o:spid="_x0000_s1040" style="position:absolute;left:6077;top:72296;width:493;height:1032;visibility:visible;mso-wrap-style:square;v-text-anchor:top" coordsize="31,65" o:gfxdata="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" path="m,l31,65r-8,l,xe" fillcolor="#1e5155 [3215]" strokecolor="#1e5155 [3215]" strokeweight="0">
                           <v:path arrowok="t" o:connecttype="custom" o:connectlocs="0,0;49213,103188;36513,103188;0,0" o:connectangles="0,0,0,0"/>
                         </v:shape>
-                        <v:shape id="Forma libre 30" o:spid="_x0000_s1041" style="position:absolute;left:5633;top:68788;width:111;height:666;visibility:visible;mso-wrap-style:square;v-text-anchor:top" coordsize="7,42" o:gfxdata="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" path="m,l6,17,7,42,6,39,,23,,xe" fillcolor="#134770 [3215]" strokecolor="#134770 [3215]" strokeweight="0">
+                        <v:shape id="Forma libre 30" o:spid="_x0000_s1041" style="position:absolute;left:5633;top:68788;width:111;height:666;visibility:visible;mso-wrap-style:square;v-text-anchor:top" coordsize="7,42" o:gfxdata="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" path="m,l6,17,7,42,6,39,,23,,xe" fillcolor="#1e5155 [3215]" strokecolor="#1e5155 [3215]" strokeweight="0">
                           <v:path arrowok="t" o:connecttype="custom" o:connectlocs="0,0;9525,26988;11113,66675;9525,61913;0,36513;0,0" o:connectangles="0,0,0,0,0,0"/>
                         </v:shape>
-                        <v:shape id="Forma libre 31" o:spid="_x0000_s1042" style="position:absolute;left:5871;top:71455;width:714;height:1873;visibility:visible;mso-wrap-style:square;v-text-anchor:top" coordsize="45,118" o:gfxdata="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" path="m,l6,16,21,49,33,84r12,34l44,118,13,53,11,42,,xe" fillcolor="#134770 [3215]" strokecolor="#134770 [3215]" strokeweight="0">
+                        <v:shape id="Forma libre 31" o:spid="_x0000_s1042" style="position:absolute;left:5871;top:71455;width:714;height:1873;visibility:visible;mso-wrap-style:square;v-text-anchor:top" coordsize="45,118" o:gfxdata="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" path="m,l6,16,21,49,33,84r12,34l44,118,13,53,11,42,,xe" fillcolor="#1e5155 [3215]" strokecolor="#1e5155 [3215]" strokeweight="0">
                           <v:path arrowok="t" o:connecttype="custom" o:connectlocs="0,0;9525,25400;33338,77788;52388,133350;71438,187325;69850,187325;20638,84138;17463,66675;0,0" o:connectangles="0,0,0,0,0,0,0,0,0"/>
                         </v:shape>
                       </v:group>
                       <v:group id="Grupo 7" o:spid="_x0000_s1043" style="position:absolute;left:806;top:48269;width:13063;height:25059" coordorigin="806,46499" coordsize="8747,16779" o:gfxdata="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">
                         <o:lock v:ext="edit" aspectratio="t"/>
-                        <v:shape id="Forma libre 8" o:spid="_x0000_s1044" style="position:absolute;left:1187;top:51897;width:1984;height:7143;visibility:visible;mso-wrap-style:square;v-text-anchor:top" coordsize="125,450" o:gfxdata="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" path="m,l41,155,86,309r39,116l125,450,79,311,41,183,7,54,,xe" fillcolor="#134770 [3215]" strokecolor="#134770 [3215]" strokeweight="0">
+                        <v:shape id="Forma libre 8" o:spid="_x0000_s1044" style="position:absolute;left:1187;top:51897;width:1984;height:7143;visibility:visible;mso-wrap-style:square;v-text-anchor:top" coordsize="125,450" o:gfxdata="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" path="m,l41,155,86,309r39,116l125,450,79,311,41,183,7,54,,xe" fillcolor="#1e5155 [3215]" strokecolor="#1e5155 [3215]" strokeweight="0">
                           <v:fill opacity="13107f"/>
                           <v:stroke opacity="13107f"/>
                           <v:path arrowok="t" o:connecttype="custom" o:connectlocs="0,0;65088,246063;136525,490538;198438,674688;198438,714375;125413,493713;65088,290513;11113,85725;0,0" o:connectangles="0,0,0,0,0,0,0,0,0"/>
                         </v:shape>
-                        <v:shape id="Forma libre 9" o:spid="_x0000_s1045" style="position:absolute;left:3282;top:58913;width:1874;height:4366;visibility:visible;mso-wrap-style:square;v-text-anchor:top" coordsize="118,275" o:gfxdata="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" path="m,l8,20,37,96r32,74l118,275r-9,l61,174,30,100,,26,,xe" fillcolor="#134770 [3215]" strokecolor="#134770 [3215]" strokeweight="0">
+                        <v:shape id="Forma libre 9" o:spid="_x0000_s1045" style="position:absolute;left:3282;top:58913;width:1874;height:4366;visibility:visible;mso-wrap-style:square;v-text-anchor:top" coordsize="118,275" o:gfxdata="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" path="m,l8,20,37,96r32,74l118,275r-9,l61,174,30,100,,26,,xe" fillcolor="#1e5155 [3215]" strokecolor="#1e5155 [3215]" strokeweight="0">
                           <v:fill opacity="13107f"/>
                           <v:stroke opacity="13107f"/>
                           <v:path arrowok="t" o:connecttype="custom" o:connectlocs="0,0;12700,31750;58738,152400;109538,269875;187325,436563;173038,436563;96838,276225;47625,158750;0,41275;0,0" o:connectangles="0,0,0,0,0,0,0,0,0,0"/>
                         </v:shape>
-                        <v:shape id="Forma libre 10" o:spid="_x0000_s1046" style="position:absolute;left:806;top:50103;width:317;height:1921;visibility:visible;mso-wrap-style:square;v-text-anchor:top" coordsize="20,121" o:gfxdata="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" path="m,l16,72r4,49l18,112,,31,,xe" fillcolor="#134770 [3215]" strokecolor="#134770 [3215]" strokeweight="0">
+                        <v:shape id="Forma libre 10" o:spid="_x0000_s1046" style="position:absolute;left:806;top:50103;width:317;height:1921;visibility:visible;mso-wrap-style:square;v-text-anchor:top" coordsize="20,121" o:gfxdata="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" path="m,l16,72r4,49l18,112,,31,,xe" fillcolor="#1e5155 [3215]" strokecolor="#1e5155 [3215]" strokeweight="0">
                           <v:fill opacity="13107f"/>
                           <v:stroke opacity="13107f"/>
                           <v:path arrowok="t" o:connecttype="custom" o:connectlocs="0,0;25400,114300;31750,192088;28575,177800;0,49213;0,0" o:connectangles="0,0,0,0,0,0"/>
                         </v:shape>
-                        <v:shape id="Forma libre 12" o:spid="_x0000_s1047" style="position:absolute;left:1123;top:52024;width:2509;height:10207;visibility:visible;mso-wrap-style:square;v-text-anchor:top" coordsize="158,643" o:gfxdata="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" path="m,l11,46r11,83l36,211r19,90l76,389r27,87l123,533r21,55l155,632r3,11l142,608,118,544,95,478,69,391,47,302,29,212,13,107,,xe" fillcolor="#134770 [3215]" strokecolor="#134770 [3215]" strokeweight="0">
+                        <v:shape id="Forma libre 12" o:spid="_x0000_s1047" style="position:absolute;left:1123;top:52024;width:2509;height:10207;visibility:visible;mso-wrap-style:square;v-text-anchor:top" coordsize="158,643" o:gfxdata="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" path="m,l11,46r11,83l36,211r19,90l76,389r27,87l123,533r21,55l155,632r3,11l142,608,118,544,95,478,69,391,47,302,29,212,13,107,,xe" fillcolor="#1e5155 [3215]" strokecolor="#1e5155 [3215]" strokeweight="0">
                           <v:fill opacity="13107f"/>
                           <v:stroke opacity="13107f"/>
                           <v:path arrowok="t" o:connecttype="custom" o:connectlocs="0,0;17463,73025;34925,204788;57150,334963;87313,477838;120650,617538;163513,755650;195263,846138;228600,933450;246063,1003300;250825,1020763;225425,965200;187325,863600;150813,758825;109538,620713;74613,479425;46038,336550;20638,169863;0,0" o:connectangles="0,0,0,0,0,0,0,0,0,0,0,0,0,0,0,0,0,0,0"/>
                         </v:shape>
-                        <v:shape id="Forma libre 13" o:spid="_x0000_s1048" style="position:absolute;left:3759;top:62152;width:524;height:1127;visibility:visible;mso-wrap-style:square;v-text-anchor:top" coordsize="33,71" o:gfxdata="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" path="m,l33,71r-9,l11,36,,xe" fillcolor="#134770 [3215]" strokecolor="#134770 [3215]" strokeweight="0">
+                        <v:shape id="Forma libre 13" o:spid="_x0000_s1048" style="position:absolute;left:3759;top:62152;width:524;height:1127;visibility:visible;mso-wrap-style:square;v-text-anchor:top" coordsize="33,71" o:gfxdata="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" path="m,l33,71r-9,l11,36,,xe" fillcolor="#1e5155 [3215]" strokecolor="#1e5155 [3215]" strokeweight="0">
                           <v:fill opacity="13107f"/>
                           <v:stroke opacity="13107f"/>
                           <v:path arrowok="t" o:connecttype="custom" o:connectlocs="0,0;52388,112713;38100,112713;17463,57150;0,0" o:connectangles="0,0,0,0,0"/>
                         </v:shape>
-                        <v:shape id="Forma libre 14" o:spid="_x0000_s1049" style="position:absolute;left:1060;top:51246;width:238;height:1508;visibility:visible;mso-wrap-style:square;v-text-anchor:top" coordsize="15,95" o:gfxdata="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" path="m,l8,37r,4l15,95,4,49,,xe" fillcolor="#134770 [3215]" strokecolor="#134770 [3215]" strokeweight="0">
+                        <v:shape id="Forma libre 14" o:spid="_x0000_s1049" style="position:absolute;left:1060;top:51246;width:238;height:1508;visibility:visible;mso-wrap-style:square;v-text-anchor:top" coordsize="15,95" o:gfxdata="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" path="m,l8,37r,4l15,95,4,49,,xe" fillcolor="#1e5155 [3215]" strokecolor="#1e5155 [3215]" strokeweight="0">
                           <v:fill opacity="13107f"/>
                           <v:stroke opacity="13107f"/>
                           <v:path arrowok="t" o:connecttype="custom" o:connectlocs="0,0;12700,58738;12700,65088;23813,150813;6350,77788;0,0" o:connectangles="0,0,0,0,0,0"/>
                         </v:shape>
-                        <v:shape id="Forma libre 15" o:spid="_x0000_s1050" style="position:absolute;left:3171;top:46499;width:6382;height:12414;visibility:visible;mso-wrap-style:square;v-text-anchor:top" coordsize="402,782" o:gfxdata="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" path="m402,r,1l363,39,325,79r-35,42l255,164r-44,58l171,284r-38,62l100,411,71,478,45,546,27,617,13,689,7,761r,21l,765r1,-4l7,688,21,616,40,545,66,475,95,409r35,-66l167,281r42,-61l253,163r34,-43l324,78,362,38,402,xe" fillcolor="#134770 [3215]" strokecolor="#134770 [3215]" strokeweight="0">
+                        <v:shape id="Forma libre 15" o:spid="_x0000_s1050" style="position:absolute;left:3171;top:46499;width:6382;height:12414;visibility:visible;mso-wrap-style:square;v-text-anchor:top" coordsize="402,782" o:gfxdata="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" path="m402,r,1l363,39,325,79r-35,42l255,164r-44,58l171,284r-38,62l100,411,71,478,45,546,27,617,13,689,7,761r,21l,765r1,-4l7,688,21,616,40,545,66,475,95,409r35,-66l167,281r42,-61l253,163r34,-43l324,78,362,38,402,xe" fillcolor="#1e5155 [3215]" strokecolor="#1e5155 [3215]" strokeweight="0">
                           <v:fill opacity="13107f"/>
                           <v:stroke opacity="13107f"/>
                           <v:path arrowok="t" o:connecttype="custom" o:connectlocs="638175,0;638175,1588;576263,61913;515938,125413;460375,192088;404813,260350;334963,352425;271463,450850;211138,549275;158750,652463;112713,758825;71438,866775;42863,979488;20638,1093788;11113,1208088;11113,1241425;0,1214438;1588,1208088;11113,1092200;33338,977900;63500,865188;104775,754063;150813,649288;206375,544513;265113,446088;331788,349250;401638,258763;455613,190500;514350,123825;574675,60325;638175,0" o:connectangles="0,0,0,0,0,0,0,0,0,0,0,0,0,0,0,0,0,0,0,0,0,0,0,0,0,0,0,0,0,0,0"/>
                         </v:shape>
-                        <v:shape id="Forma libre 16" o:spid="_x0000_s1051" style="position:absolute;left:3171;top:59040;width:588;height:3112;visibility:visible;mso-wrap-style:square;v-text-anchor:top" coordsize="37,196" o:gfxdata="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" path="m,l6,15r1,3l12,80r9,54l33,188r4,8l22,162,15,146,5,81,1,40,,xe" fillcolor="#134770 [3215]" strokecolor="#134770 [3215]" strokeweight="0">
+                        <v:shape id="Forma libre 16" o:spid="_x0000_s1051" style="position:absolute;left:3171;top:59040;width:588;height:3112;visibility:visible;mso-wrap-style:square;v-text-anchor:top" coordsize="37,196" o:gfxdata="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" path="m,l6,15r1,3l12,80r9,54l33,188r4,8l22,162,15,146,5,81,1,40,,xe" fillcolor="#1e5155 [3215]" strokecolor="#1e5155 [3215]" strokeweight="0">
                           <v:fill opacity="13107f"/>
                           <v:stroke opacity="13107f"/>
                           <v:path arrowok="t" o:connecttype="custom" o:connectlocs="0,0;9525,23813;11113,28575;19050,127000;33338,212725;52388,298450;58738,311150;34925,257175;23813,231775;7938,128588;1588,63500;0,0" o:connectangles="0,0,0,0,0,0,0,0,0,0,0,0"/>
                         </v:shape>
-                        <v:shape id="Forma libre 17" o:spid="_x0000_s1052" style="position:absolute;left:3632;top:62231;width:492;height:1048;visibility:visible;mso-wrap-style:square;v-text-anchor:top" coordsize="31,66" o:gfxdata="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" path="m,l31,66r-7,l,xe" fillcolor="#134770 [3215]" strokecolor="#134770 [3215]" strokeweight="0">
+                        <v:shape id="Forma libre 17" o:spid="_x0000_s1052" style="position:absolute;left:3632;top:62231;width:492;height:1048;visibility:visible;mso-wrap-style:square;v-text-anchor:top" coordsize="31,66" o:gfxdata="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" path="m,l31,66r-7,l,xe" fillcolor="#1e5155 [3215]" strokecolor="#1e5155 [3215]" strokeweight="0">
                           <v:fill opacity="13107f"/>
                           <v:stroke opacity="13107f"/>
                           <v:path arrowok="t" o:connecttype="custom" o:connectlocs="0,0;49213,104775;38100,104775;0,0" o:connectangles="0,0,0,0"/>
                         </v:shape>
-                        <v:shape id="Forma libre 18" o:spid="_x0000_s1053" style="position:absolute;left:3171;top:58644;width:111;height:682;visibility:visible;mso-wrap-style:square;v-text-anchor:top" coordsize="7,43" o:gfxdata="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" path="m,l7,17r,26l6,40,,25,,xe" fillcolor="#134770 [3215]" strokecolor="#134770 [3215]" strokeweight="0">
+                        <v:shape id="Forma libre 18" o:spid="_x0000_s1053" style="position:absolute;left:3171;top:58644;width:111;height:682;visibility:visible;mso-wrap-style:square;v-text-anchor:top" coordsize="7,43" o:gfxdata="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" path="m,l7,17r,26l6,40,,25,,xe" fillcolor="#1e5155 [3215]" strokecolor="#1e5155 [3215]" strokeweight="0">
                           <v:fill opacity="13107f"/>
                           <v:stroke opacity="13107f"/>
                           <v:path arrowok="t" o:connecttype="custom" o:connectlocs="0,0;11113,26988;11113,68263;9525,63500;0,39688;0,0" o:connectangles="0,0,0,0,0,0"/>
                         </v:shape>
-                        <v:shape id="Forma libre 19" o:spid="_x0000_s1054" style="position:absolute;left:3409;top:61358;width:731;height:1921;visibility:visible;mso-wrap-style:square;v-text-anchor:top" coordsize="46,121" o:gfxdata="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" path="m,l7,16,22,50,33,86r13,35l45,121,14,55,11,44,,xe" fillcolor="#134770 [3215]" strokecolor="#134770 [3215]" strokeweight="0">
+                        <v:shape id="Forma libre 19" o:spid="_x0000_s1054" style="position:absolute;left:3409;top:61358;width:731;height:1921;visibility:visible;mso-wrap-style:square;v-text-anchor:top" coordsize="46,121" o:gfxdata="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" path="m,l7,16,22,50,33,86r13,35l45,121,14,55,11,44,,xe" fillcolor="#1e5155 [3215]" strokecolor="#1e5155 [3215]" strokeweight="0">
                           <v:fill opacity="13107f"/>
                           <v:stroke opacity="13107f"/>
                           <v:path arrowok="t" o:connecttype="custom" o:connectlocs="0,0;11113,25400;34925,79375;52388,136525;73025,192088;71438,192088;22225,87313;17463,69850;0,0" o:connectangles="0,0,0,0,0,0,0,0,0"/>
@@ -3597,7 +3600,7 @@
             <mc:AlternateContent>
               <mc:Choice Requires="wps">
                 <w:drawing>
-                  <wp:anchor distT="0" distB="0" distL="114300" distR="114300" simplePos="0" relativeHeight="251661312" behindDoc="0" locked="0" layoutInCell="1" allowOverlap="1" wp14:anchorId="52D00556" wp14:editId="116990C8">
+                  <wp:anchor distT="0" distB="0" distL="114300" distR="114300" simplePos="0" relativeHeight="251661312" behindDoc="0" locked="0" layoutInCell="1" allowOverlap="1" wp14:anchorId="10D00B95" wp14:editId="1858FC6B">
                     <wp:simplePos x="0" y="0"/>
                     <mc:AlternateContent>
                       <mc:Choice Requires="wp14">
@@ -3666,7 +3669,7 @@
                                 <w:pPr>
                                   <w:pStyle w:val="Sinespaciado"/>
                                   <w:rPr>
-                                    <w:color w:val="9ACD4C" w:themeColor="accent1"/>
+                                    <w:color w:val="B01513" w:themeColor="accent1"/>
                                     <w:sz w:val="26"/>
                                     <w:szCs w:val="26"/>
                                   </w:rPr>
@@ -3674,25 +3677,24 @@
                                 <w:sdt>
                                   <w:sdtPr>
                                     <w:rPr>
-                                      <w:color w:val="9ACD4C" w:themeColor="accent1"/>
+                                      <w:color w:val="B01513" w:themeColor="accent1"/>
                                       <w:sz w:val="26"/>
                                       <w:szCs w:val="26"/>
                                     </w:rPr>
                                     <w:alias w:val="Autor"/>
                                     <w:tag w:val=""/>
                                     <w:id w:val="-2041584766"/>
-                                    <w:showingPlcHdr/>
                                     <w:dataBinding w:prefixMappings="xmlns:ns0='http://purl.org/dc/elements/1.1/' xmlns:ns1='http://schemas.openxmlformats.org/package/2006/metadata/core-properties' " w:xpath="/ns1:coreProperties[1]/ns0:creator[1]" w:storeItemID="{6C3C8BC8-F283-45AE-878A-BAB7291924A1}"/>
                                     <w:text/>
                                   </w:sdtPr>
                                   <w:sdtContent>
                                     <w:r>
                                       <w:rPr>
-                                        <w:color w:val="9ACD4C" w:themeColor="accent1"/>
+                                        <w:color w:val="B01513" w:themeColor="accent1"/>
                                         <w:sz w:val="26"/>
                                         <w:szCs w:val="26"/>
                                       </w:rPr>
-                                      <w:t xml:space="preserve">     </w:t>
+                                      <w:t>Daniel Bonilla González</w:t>
                                     </w:r>
                                   </w:sdtContent>
                                 </w:sdt>
@@ -3717,7 +3719,6 @@
                                     <w:alias w:val="Compañía"/>
                                     <w:tag w:val=""/>
                                     <w:id w:val="1558814826"/>
-                                    <w:showingPlcHdr/>
                                     <w:dataBinding w:prefixMappings="xmlns:ns0='http://schemas.openxmlformats.org/officeDocument/2006/extended-properties' " w:xpath="/ns0:Properties[1]/ns0:Company[1]" w:storeItemID="{6668398D-A668-4E3E-A5EB-62B293D839F1}"/>
                                     <w:text/>
                                   </w:sdtPr>
@@ -3729,7 +3730,7 @@
                                         <w:sz w:val="20"/>
                                         <w:szCs w:val="20"/>
                                       </w:rPr>
-                                      <w:t xml:space="preserve">     </w:t>
+                                      <w:t>Bootcamp Desarrollo web</w:t>
                                     </w:r>
                                   </w:sdtContent>
                                 </w:sdt>
@@ -3756,7 +3757,7 @@
               </mc:Choice>
               <mc:Fallback>
                 <w:pict>
-                  <v:shapetype w14:anchorId="52D00556" id="_x0000_t202" coordsize="21600,21600" o:spt="202" path="m,l,21600r21600,l21600,xe">
+                  <v:shapetype w14:anchorId="10D00B95" id="_x0000_t202" coordsize="21600,21600" o:spt="202" path="m,l,21600r21600,l21600,xe">
                     <v:stroke joinstyle="miter"/>
                     <v:path gradientshapeok="t" o:connecttype="rect"/>
                   </v:shapetype>
@@ -3767,7 +3768,7 @@
                           <w:pPr>
                             <w:pStyle w:val="Sinespaciado"/>
                             <w:rPr>
-                              <w:color w:val="9ACD4C" w:themeColor="accent1"/>
+                              <w:color w:val="B01513" w:themeColor="accent1"/>
                               <w:sz w:val="26"/>
                               <w:szCs w:val="26"/>
                             </w:rPr>
@@ -3775,25 +3776,24 @@
                           <w:sdt>
                             <w:sdtPr>
                               <w:rPr>
-                                <w:color w:val="9ACD4C" w:themeColor="accent1"/>
+                                <w:color w:val="B01513" w:themeColor="accent1"/>
                                 <w:sz w:val="26"/>
                                 <w:szCs w:val="26"/>
                               </w:rPr>
                               <w:alias w:val="Autor"/>
                               <w:tag w:val=""/>
                               <w:id w:val="-2041584766"/>
-                              <w:showingPlcHdr/>
                               <w:dataBinding w:prefixMappings="xmlns:ns0='http://purl.org/dc/elements/1.1/' xmlns:ns1='http://schemas.openxmlformats.org/package/2006/metadata/core-properties' " w:xpath="/ns1:coreProperties[1]/ns0:creator[1]" w:storeItemID="{6C3C8BC8-F283-45AE-878A-BAB7291924A1}"/>
                               <w:text/>
                             </w:sdtPr>
                             <w:sdtContent>
                               <w:r>
                                 <w:rPr>
-                                  <w:color w:val="9ACD4C" w:themeColor="accent1"/>
+                                  <w:color w:val="B01513" w:themeColor="accent1"/>
                                   <w:sz w:val="26"/>
                                   <w:szCs w:val="26"/>
                                 </w:rPr>
-                                <w:t xml:space="preserve">     </w:t>
+                                <w:t>Daniel Bonilla González</w:t>
                               </w:r>
                             </w:sdtContent>
                           </w:sdt>
@@ -3818,7 +3818,6 @@
                               <w:alias w:val="Compañía"/>
                               <w:tag w:val=""/>
                               <w:id w:val="1558814826"/>
-                              <w:showingPlcHdr/>
                               <w:dataBinding w:prefixMappings="xmlns:ns0='http://schemas.openxmlformats.org/officeDocument/2006/extended-properties' " w:xpath="/ns0:Properties[1]/ns0:Company[1]" w:storeItemID="{6668398D-A668-4E3E-A5EB-62B293D839F1}"/>
                               <w:text/>
                             </w:sdtPr>
@@ -3830,7 +3829,7 @@
                                   <w:sz w:val="20"/>
                                   <w:szCs w:val="20"/>
                                 </w:rPr>
-                                <w:t xml:space="preserve">     </w:t>
+                                <w:t>Bootcamp Desarrollo web</w:t>
                               </w:r>
                             </w:sdtContent>
                           </w:sdt>
@@ -3850,7 +3849,7 @@
             <mc:AlternateContent>
               <mc:Choice Requires="wps">
                 <w:drawing>
-                  <wp:anchor distT="0" distB="0" distL="114300" distR="114300" simplePos="0" relativeHeight="251660288" behindDoc="0" locked="0" layoutInCell="1" allowOverlap="1" wp14:anchorId="19E408A6" wp14:editId="5C2C806D">
+                  <wp:anchor distT="0" distB="0" distL="114300" distR="114300" simplePos="0" relativeHeight="251660288" behindDoc="0" locked="0" layoutInCell="1" allowOverlap="1" wp14:anchorId="28D84B92" wp14:editId="0CD7EA72">
                     <wp:simplePos x="0" y="0"/>
                     <mc:AlternateContent>
                       <mc:Choice Requires="wp14">
@@ -4007,7 +4006,7 @@
               </mc:Choice>
               <mc:Fallback>
                 <w:pict>
-                  <v:shape w14:anchorId="19E408A6" id="Cuadro de texto 30" o:spid="_x0000_s1056" type="#_x0000_t202" style="position:absolute;margin-left:0;margin-top:0;width:4in;height:84.25pt;z-index:251660288;visibility:visible;mso-wrap-style:square;mso-width-percent:450;mso-height-percent:0;mso-left-percent:420;mso-top-percent:175;mso-wrap-distance-left:9pt;mso-wrap-distance-top:0;mso-wrap-distance-right:9pt;mso-wrap-distance-bottom:0;mso-position-horizontal-relative:page;mso-position-vertical-relative:page;mso-width-percent:450;mso-height-percent:0;mso-left-percent:420;mso-top-percent:175;mso-width-relative:page;mso-height-relative:margin;v-text-anchor:top" o:gfxdata="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" filled="f" stroked="f" strokeweight=".5pt">
+                  <v:shape w14:anchorId="28D84B92" id="Cuadro de texto 30" o:spid="_x0000_s1056" type="#_x0000_t202" style="position:absolute;margin-left:0;margin-top:0;width:4in;height:84.25pt;z-index:251660288;visibility:visible;mso-wrap-style:square;mso-width-percent:450;mso-height-percent:0;mso-left-percent:420;mso-top-percent:175;mso-wrap-distance-left:9pt;mso-wrap-distance-top:0;mso-wrap-distance-right:9pt;mso-wrap-distance-bottom:0;mso-position-horizontal-relative:page;mso-position-vertical-relative:page;mso-width-percent:450;mso-height-percent:0;mso-left-percent:420;mso-top-percent:175;mso-width-relative:page;mso-height-relative:margin;v-text-anchor:top" o:gfxdata="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" filled="f" stroked="f" strokeweight=".5pt">
                     <v:textbox style="mso-fit-shape-to-text:t" inset="0,0,0,0">
                       <w:txbxContent>
                         <w:p>
@@ -4111,13 +4110,7 @@
         <w:jc w:val="both"/>
       </w:pPr>
       <w:r>
-        <w:t>Practicar lo aprendido en CSS para reforzar las habilidades</w:t>
-      </w:r>
-      <w:r>
-        <w:t xml:space="preserve"> </w:t>
-      </w:r>
-      <w:r>
-        <w:t>adquiridas.</w:t>
+        <w:t>Practicar lo aprendido en CSS para reforzar las habilidades adquiridas.</w:t>
       </w:r>
     </w:p>
     <w:p>
@@ -4126,22 +4119,7 @@
         <w:jc w:val="both"/>
       </w:pPr>
       <w:r>
-        <w:t>El ejercicio está enfocado en selectores, propiedades y para</w:t>
-      </w:r>
-      <w:r>
-        <w:t xml:space="preserve"> </w:t>
-      </w:r>
-      <w:r>
-        <w:t>mejorar nuestra destreza con hojas de estilo en cascada y crear</w:t>
-      </w:r>
-      <w:r>
-        <w:t xml:space="preserve"> </w:t>
-      </w:r>
-      <w:r>
-        <w:t>páginas web más atractivas y funcionales</w:t>
-      </w:r>
-      <w:r>
-        <w:t>.</w:t>
+        <w:t>El ejercicio está enfocado en selectores, propiedades y para mejorar nuestra destreza con hojas de estilo en cascada y crear páginas web más atractivas y funcionales.</w:t>
       </w:r>
     </w:p>
     <w:p>
@@ -4605,25 +4583,18 @@
       </w:r>
     </w:p>
     <w:p>
-      <w:pPr>
-        <w:jc w:val="both"/>
-      </w:pPr>
+      <w:r>
+        <w:br w:type="page"/>
+      </w:r>
     </w:p>
     <w:p>
       <w:pPr>
         <w:jc w:val="both"/>
       </w:pPr>
-    </w:p>
-    <w:p>
-      <w:r>
-        <w:br w:type="page"/>
-      </w:r>
-    </w:p>
-    <w:p>
-      <w:pPr>
-        <w:jc w:val="both"/>
-      </w:pPr>
-      <w:r>
+      <w:r>
+        <w:rPr>
+          <w:noProof/>
+        </w:rPr>
         <w:lastRenderedPageBreak/>
         <w:drawing>
           <wp:inline distT="0" distB="0" distL="0" distR="0" wp14:anchorId="35F9BFBD" wp14:editId="2E8AAC6C">
@@ -4662,9 +4633,55 @@
         </w:drawing>
       </w:r>
     </w:p>
+    <w:p>
+      <w:pPr>
+        <w:jc w:val="both"/>
+      </w:pPr>
+    </w:p>
+    <w:p>
+      <w:pPr>
+        <w:jc w:val="both"/>
+      </w:pPr>
+      <w:r>
+        <w:t xml:space="preserve">Enlace a </w:t>
+      </w:r>
+      <w:proofErr w:type="spellStart"/>
+      <w:r>
+        <w:t>github</w:t>
+      </w:r>
+      <w:proofErr w:type="spellEnd"/>
+      <w:r>
+        <w:t xml:space="preserve">: </w:t>
+      </w:r>
+      <w:hyperlink r:id="rId9" w:history="1">
+        <w:r>
+          <w:rPr>
+            <w:rStyle w:val="Hipervnculo"/>
+          </w:rPr>
+          <w:t>https://github.com/Nakajito/bootc</w:t>
+        </w:r>
+        <w:r>
+          <w:rPr>
+            <w:rStyle w:val="Hipervnculo"/>
+          </w:rPr>
+          <w:t>a</w:t>
+        </w:r>
+        <w:r>
+          <w:rPr>
+            <w:rStyle w:val="Hipervnculo"/>
+          </w:rPr>
+          <w:t>mp_uvm/tree/main/M02/s05/ejercicio</w:t>
+        </w:r>
+      </w:hyperlink>
+    </w:p>
+    <w:p>
+      <w:pPr>
+        <w:jc w:val="both"/>
+      </w:pPr>
+    </w:p>
     <w:sectPr>
-      <w:headerReference w:type="default" r:id="rId9"/>
-      <w:footerReference w:type="default" r:id="rId10"/>
+      <w:headerReference w:type="default" r:id="rId10"/>
+      <w:footerReference w:type="default" r:id="rId11"/>
       <w:pgSz w:w="11906" w:h="16838"/>
       <w:pgMar w:top="1440" w:right="1080" w:bottom="1440" w:left="1080" w:header="708" w:footer="708" w:gutter="0"/>
       <w:pgNumType w:start="0"/>
@@ -6520,14 +6537,14 @@
       <w:keepNext/>
       <w:keepLines/>
       <w:pBdr>
-        <w:bottom w:val="single" w:sz="4" w:space="1" w:color="9ACD4C" w:themeColor="accent1"/>
+        <w:bottom w:val="single" w:sz="4" w:space="1" w:color="B01513" w:themeColor="accent1"/>
       </w:pBdr>
       <w:spacing w:before="400" w:after="40" w:line="240" w:lineRule="auto"/>
       <w:outlineLvl w:val="0"/>
     </w:pPr>
     <w:rPr>
       <w:rFonts w:asciiTheme="majorHAnsi" w:eastAsiaTheme="majorEastAsia" w:hAnsiTheme="majorHAnsi" w:cstheme="majorBidi"/>
-      <w:color w:val="75A42E" w:themeColor="accent1" w:themeShade="BF"/>
+      <w:color w:val="830F0E" w:themeColor="accent1" w:themeShade="BF"/>
       <w:sz w:val="36"/>
       <w:szCs w:val="36"/>
     </w:rPr>
@@ -6549,7 +6566,7 @@
     </w:pPr>
     <w:rPr>
       <w:rFonts w:asciiTheme="majorHAnsi" w:eastAsiaTheme="majorEastAsia" w:hAnsiTheme="majorHAnsi" w:cstheme="majorBidi"/>
-      <w:color w:val="75A42E" w:themeColor="accent1" w:themeShade="BF"/>
+      <w:color w:val="830F0E" w:themeColor="accent1" w:themeShade="BF"/>
       <w:sz w:val="28"/>
       <w:szCs w:val="28"/>
     </w:rPr>
@@ -6716,6 +6733,7 @@
   <w:style w:type="character" w:default="1" w:styleId="Fuentedeprrafopredeter">
     <w:name w:val="Default Paragraph Font"/>
     <w:uiPriority w:val="1"/>
+    <w:semiHidden/>
     <w:unhideWhenUsed/>
   </w:style>
   <w:style w:type="table" w:default="1" w:styleId="Tablanormal">
@@ -6791,7 +6809,7 @@
     <w:rsid w:val="00522FE1"/>
     <w:rPr>
       <w:rFonts w:asciiTheme="majorHAnsi" w:eastAsiaTheme="majorEastAsia" w:hAnsiTheme="majorHAnsi" w:cstheme="majorBidi"/>
-      <w:color w:val="75A42E" w:themeColor="accent1" w:themeShade="BF"/>
+      <w:color w:val="830F0E" w:themeColor="accent1" w:themeShade="BF"/>
       <w:spacing w:val="-7"/>
       <w:sz w:val="80"/>
       <w:szCs w:val="80"/>
@@ -6811,7 +6829,7 @@
     </w:pPr>
     <w:rPr>
       <w:rFonts w:asciiTheme="majorHAnsi" w:eastAsiaTheme="majorEastAsia" w:hAnsiTheme="majorHAnsi" w:cstheme="majorBidi"/>
-      <w:color w:val="75A42E" w:themeColor="accent1" w:themeShade="BF"/>
+      <w:color w:val="830F0E" w:themeColor="accent1" w:themeShade="BF"/>
       <w:spacing w:val="-7"/>
       <w:sz w:val="80"/>
       <w:szCs w:val="80"/>
@@ -6825,7 +6843,7 @@
     <w:rsid w:val="00522FE1"/>
     <w:rPr>
       <w:rFonts w:asciiTheme="majorHAnsi" w:eastAsiaTheme="majorEastAsia" w:hAnsiTheme="majorHAnsi" w:cstheme="majorBidi"/>
-      <w:color w:val="75A42E" w:themeColor="accent1" w:themeShade="BF"/>
+      <w:color w:val="830F0E" w:themeColor="accent1" w:themeShade="BF"/>
       <w:sz w:val="36"/>
       <w:szCs w:val="36"/>
     </w:rPr>
@@ -6838,7 +6856,7 @@
     <w:rsid w:val="00522FE1"/>
     <w:rPr>
       <w:rFonts w:asciiTheme="majorHAnsi" w:eastAsiaTheme="majorEastAsia" w:hAnsiTheme="majorHAnsi" w:cstheme="majorBidi"/>
-      <w:color w:val="75A42E" w:themeColor="accent1" w:themeShade="BF"/>
+      <w:color w:val="830F0E" w:themeColor="accent1" w:themeShade="BF"/>
       <w:sz w:val="28"/>
       <w:szCs w:val="28"/>
     </w:rPr>
@@ -7105,7 +7123,7 @@
     </w:pPr>
     <w:rPr>
       <w:rFonts w:asciiTheme="majorHAnsi" w:eastAsiaTheme="majorEastAsia" w:hAnsiTheme="majorHAnsi" w:cstheme="majorBidi"/>
-      <w:color w:val="9ACD4C" w:themeColor="accent1"/>
+      <w:color w:val="B01513" w:themeColor="accent1"/>
       <w:sz w:val="28"/>
       <w:szCs w:val="28"/>
     </w:rPr>
@@ -7118,7 +7136,7 @@
     <w:rsid w:val="00522FE1"/>
     <w:rPr>
       <w:rFonts w:asciiTheme="majorHAnsi" w:eastAsiaTheme="majorEastAsia" w:hAnsiTheme="majorHAnsi" w:cstheme="majorBidi"/>
-      <w:color w:val="9ACD4C" w:themeColor="accent1"/>
+      <w:color w:val="B01513" w:themeColor="accent1"/>
       <w:sz w:val="28"/>
       <w:szCs w:val="28"/>
     </w:rPr>
@@ -7197,13 +7215,48 @@
       <w:outlineLvl w:val="9"/>
     </w:pPr>
   </w:style>
+  <w:style w:type="character" w:styleId="Hipervnculo">
+    <w:name w:val="Hyperlink"/>
+    <w:basedOn w:val="Fuentedeprrafopredeter"/>
+    <w:uiPriority w:val="99"/>
+    <w:unhideWhenUsed/>
+    <w:rsid w:val="004376A7"/>
+    <w:rPr>
+      <w:color w:val="58C1BA" w:themeColor="hyperlink"/>
+      <w:u w:val="single"/>
+    </w:rPr>
+  </w:style>
+  <w:style w:type="character" w:styleId="Mencinsinresolver">
+    <w:name w:val="Unresolved Mention"/>
+    <w:basedOn w:val="Fuentedeprrafopredeter"/>
+    <w:uiPriority w:val="99"/>
+    <w:semiHidden/>
+    <w:unhideWhenUsed/>
+    <w:rsid w:val="004376A7"/>
+    <w:rPr>
+      <w:color w:val="605E5C"/>
+      <w:shd w:val="clear" w:color="auto" w:fill="E1DFDD"/>
+    </w:rPr>
+  </w:style>
+  <w:style w:type="character" w:styleId="Hipervnculovisitado">
+    <w:name w:val="FollowedHyperlink"/>
+    <w:basedOn w:val="Fuentedeprrafopredeter"/>
+    <w:uiPriority w:val="99"/>
+    <w:semiHidden/>
+    <w:unhideWhenUsed/>
+    <w:rsid w:val="004376A7"/>
+    <w:rPr>
+      <w:color w:val="9DFFCB" w:themeColor="followedHyperlink"/>
+      <w:u w:val="single"/>
+    </w:rPr>
+  </w:style>
 </w:styles>
 </file>
 
 <file path=word/theme/theme1.xml><?xml version="1.0" encoding="utf-8"?>
-<a:theme xmlns:a="http://schemas.openxmlformats.org/drawingml/2006/main" name="Circuito">
+<a:theme xmlns:a="http://schemas.openxmlformats.org/drawingml/2006/main" name="Ion">
   <a:themeElements>
-    <a:clrScheme name="Circuito">
+    <a:clrScheme name="Ion">
       <a:dk1>
         <a:sysClr val="windowText" lastClr="000000"/>
       </a:dk1>
@@ -7211,42 +7264,42 @@
         <a:sysClr val="window" lastClr="FFFFFF"/>
       </a:lt1>
       <a:dk2>
-        <a:srgbClr val="134770"/>
+        <a:srgbClr val="1E5155"/>
       </a:dk2>
       <a:lt2>
-        <a:srgbClr val="82FFFF"/>
+        <a:srgbClr val="EBEBEB"/>
       </a:lt2>
       <a:accent1>
-        <a:srgbClr val="9ACD4C"/>
+        <a:srgbClr val="B01513"/>
       </a:accent1>
       <a:accent2>
-        <a:srgbClr val="FAA93A"/>
+        <a:srgbClr val="EA6312"/>
       </a:accent2>
       <a:accent3>
-        <a:srgbClr val="D35940"/>
+        <a:srgbClr val="E6B729"/>
       </a:accent3>
       <a:accent4>
-        <a:srgbClr val="B258D3"/>
+        <a:srgbClr val="6AAC90"/>
       </a:accent4>
       <a:accent5>
-        <a:srgbClr val="63A0CC"/>
+        <a:srgbClr val="54849A"/>
       </a:accent5>
       <a:accent6>
-        <a:srgbClr val="8AC4A7"/>
+        <a:srgbClr val="9E5E9B"/>
       </a:accent6>
       <a:hlink>
-        <a:srgbClr val="B8FA56"/>
+        <a:srgbClr val="58C1BA"/>
       </a:hlink>
       <a:folHlink>
-        <a:srgbClr val="7AF8CC"/>
+        <a:srgbClr val="9DFFCB"/>
       </a:folHlink>
     </a:clrScheme>
-    <a:fontScheme name="Circuito">
+    <a:fontScheme name="Ion">
       <a:majorFont>
-        <a:latin typeface="Tw Cen MT" panose="020B0602020104020603"/>
+        <a:latin typeface="Century Gothic" panose="020B0502020202020204"/>
         <a:ea typeface=""/>
         <a:cs typeface=""/>
-        <a:font script="Jpan" typeface="ＭＳ Ｐゴシック"/>
+        <a:font script="Jpan" typeface="メイリオ"/>
         <a:font script="Hang" typeface="맑은 고딕"/>
         <a:font script="Hans" typeface="宋体"/>
         <a:font script="Hant" typeface="新細明體"/>
@@ -7278,10 +7331,10 @@
         <a:font script="Geor" typeface="Sylfaen"/>
       </a:majorFont>
       <a:minorFont>
-        <a:latin typeface="Tw Cen MT" panose="020B0602020104020603"/>
+        <a:latin typeface="Century Gothic" panose="020B0502020202020204"/>
         <a:ea typeface=""/>
         <a:cs typeface=""/>
-        <a:font script="Jpan" typeface="ＭＳ Ｐゴシック"/>
+        <a:font script="Jpan" typeface="メイリオ"/>
         <a:font script="Hang" typeface="맑은 고딕"/>
         <a:font script="Hans" typeface="宋体"/>
         <a:font script="Hant" typeface="新細明體"/>
@@ -7313,7 +7366,7 @@
         <a:font script="Geor" typeface="Sylfaen"/>
       </a:minorFont>
     </a:fontScheme>
-    <a:fmtScheme name="Circuito">
+    <a:fmtScheme name="Ion">
       <a:fillStyleLst>
         <a:solidFill>
           <a:schemeClr val="phClr"/>
@@ -7322,35 +7375,32 @@
           <a:gsLst>
             <a:gs pos="0">
               <a:schemeClr val="phClr">
-                <a:tint val="58000"/>
-                <a:satMod val="108000"/>
-                <a:lumMod val="110000"/>
+                <a:tint val="64000"/>
+                <a:lumMod val="118000"/>
               </a:schemeClr>
             </a:gs>
             <a:gs pos="100000">
               <a:schemeClr val="phClr">
-                <a:tint val="81000"/>
-                <a:satMod val="109000"/>
-                <a:lumMod val="105000"/>
+                <a:tint val="92000"/>
+                <a:alpha val="100000"/>
+                <a:lumMod val="110000"/>
               </a:schemeClr>
             </a:gs>
           </a:gsLst>
-          <a:lin ang="5040000" scaled="0"/>
+          <a:lin ang="5400000" scaled="0"/>
         </a:gradFill>
         <a:gradFill rotWithShape="1">
           <a:gsLst>
             <a:gs pos="0">
               <a:schemeClr val="phClr">
-                <a:tint val="94000"/>
-                <a:satMod val="105000"/>
-                <a:lumMod val="102000"/>
+                <a:tint val="98000"/>
+                <a:lumMod val="114000"/>
               </a:schemeClr>
             </a:gs>
             <a:gs pos="100000">
               <a:schemeClr val="phClr">
-                <a:shade val="74000"/>
-                <a:satMod val="128000"/>
-                <a:lumMod val="100000"/>
+                <a:shade val="90000"/>
+                <a:lumMod val="84000"/>
               </a:schemeClr>
             </a:gs>
           </a:gsLst>
@@ -7358,19 +7408,19 @@
         </a:gradFill>
       </a:fillStyleLst>
       <a:lnStyleLst>
-        <a:ln w="9525" cap="flat" cmpd="sng" algn="ctr">
+        <a:ln w="9525" cap="rnd" cmpd="sng" algn="ctr">
           <a:solidFill>
             <a:schemeClr val="phClr"/>
           </a:solidFill>
           <a:prstDash val="solid"/>
         </a:ln>
-        <a:ln w="15875" cap="flat" cmpd="sng" algn="ctr">
+        <a:ln w="19050" cap="rnd" cmpd="sng" algn="ctr">
           <a:solidFill>
             <a:schemeClr val="phClr"/>
           </a:solidFill>
           <a:prstDash val="solid"/>
         </a:ln>
-        <a:ln w="22225" cap="flat" cmpd="sng" algn="ctr">
+        <a:ln w="28575" cap="rnd" cmpd="sng" algn="ctr">
           <a:solidFill>
             <a:schemeClr val="phClr"/>
           </a:solidFill>
@@ -7382,16 +7432,31 @@
           <a:effectLst/>
         </a:effectStyle>
         <a:effectStyle>
-          <a:effectLst/>
+          <a:effectLst>
+            <a:outerShdw blurRad="38100" dist="25400" dir="5400000" rotWithShape="0">
+              <a:srgbClr val="000000">
+                <a:alpha val="45000"/>
+              </a:srgbClr>
+            </a:outerShdw>
+          </a:effectLst>
         </a:effectStyle>
         <a:effectStyle>
           <a:effectLst>
-            <a:outerShdw blurRad="57150" dist="19050" dir="5400000" algn="ctr" rotWithShape="0">
+            <a:outerShdw blurRad="63500" dist="38100" dir="5400000" rotWithShape="0">
               <a:srgbClr val="000000">
-                <a:alpha val="63000"/>
+                <a:alpha val="60000"/>
               </a:srgbClr>
             </a:outerShdw>
           </a:effectLst>
+          <a:scene3d>
+            <a:camera prst="orthographicFront">
+              <a:rot lat="0" lon="0" rev="0"/>
+            </a:camera>
+            <a:lightRig rig="threePt" dir="tl"/>
+          </a:scene3d>
+          <a:sp3d prstMaterial="plastic">
+            <a:bevelT w="0" h="0"/>
+          </a:sp3d>
         </a:effectStyle>
       </a:effectStyleLst>
       <a:bgFillStyleLst>
@@ -7402,37 +7467,40 @@
           <a:gsLst>
             <a:gs pos="0">
               <a:schemeClr val="phClr">
-                <a:tint val="98000"/>
-                <a:hueMod val="94000"/>
-                <a:satMod val="148000"/>
-                <a:lumMod val="150000"/>
+                <a:tint val="97000"/>
+                <a:hueMod val="88000"/>
+                <a:satMod val="130000"/>
+                <a:lumMod val="124000"/>
               </a:schemeClr>
             </a:gs>
             <a:gs pos="100000">
               <a:schemeClr val="phClr">
-                <a:shade val="92000"/>
-                <a:hueMod val="104000"/>
-                <a:satMod val="140000"/>
-                <a:lumMod val="68000"/>
+                <a:tint val="96000"/>
+                <a:shade val="88000"/>
+                <a:hueMod val="108000"/>
+                <a:satMod val="164000"/>
+                <a:lumMod val="76000"/>
               </a:schemeClr>
             </a:gs>
           </a:gsLst>
-          <a:lin ang="5040000" scaled="0"/>
+          <a:path path="circle">
+            <a:fillToRect l="45000" t="65000" r="125000" b="100000"/>
+          </a:path>
         </a:gradFill>
-        <a:blipFill>
+        <a:blipFill rotWithShape="1">
           <a:blip xmlns:r="http://schemas.openxmlformats.org/officeDocument/2006/relationships" r:embed="rId1">
             <a:duotone>
               <a:schemeClr val="phClr">
-                <a:shade val="88000"/>
-                <a:hueMod val="106000"/>
-                <a:satMod val="140000"/>
-                <a:lumMod val="54000"/>
+                <a:shade val="69000"/>
+                <a:hueMod val="108000"/>
+                <a:satMod val="164000"/>
+                <a:lumMod val="74000"/>
               </a:schemeClr>
               <a:schemeClr val="phClr">
-                <a:tint val="98000"/>
-                <a:hueMod val="90000"/>
-                <a:satMod val="150000"/>
-                <a:lumMod val="160000"/>
+                <a:tint val="96000"/>
+                <a:hueMod val="88000"/>
+                <a:satMod val="140000"/>
+                <a:lumMod val="132000"/>
               </a:schemeClr>
             </a:duotone>
           </a:blip>
@@ -7445,7 +7513,7 @@
   <a:extraClrSchemeLst/>
   <a:extLst>
     <a:ext uri="{05A4C25C-085E-4340-85A3-A5531E510DB2}">
-      <thm15:themeFamily xmlns:thm15="http://schemas.microsoft.com/office/thememl/2012/main" name="Circuit" id="{0AC2F7E7-15F5-431C-B2A2-456FE929F56C}" vid="{0911B802-464C-4241-8DD9-B60FF88E379F}"/>
+      <thm15:themeFamily xmlns:thm15="http://schemas.microsoft.com/office/thememl/2012/main" name="Ion" id="{B8441ADB-2E43-4AF7-B97A-BD870242C6A8}" vid="{292E63A9-BB86-4E3D-B92A-7223C6510D2E}"/>
     </a:ext>
   </a:extLst>
 </a:theme>

</xml_diff>